<commit_message>
Updated the written report
</commit_message>
<xml_diff>
--- a/s192019.docx
+++ b/s192019.docx
@@ -20,7 +20,31 @@
     </w:p>
     <w:p>
       <w:r>
-        <w:t xml:space="preserve">The purpose of this assignment was to further understand the uses and functions Firebase has to offer. In this application we focus on the use of authentication, Firebase storage and the Firebase database known as Cloud </w:t>
+        <w:t>The purpose of this assignment was to further understand the uses and functions Firebase has to offer. In this application we focus</w:t>
+      </w:r>
+      <w:r>
+        <w:t>ed</w:t>
+      </w:r>
+      <w:r>
+        <w:t xml:space="preserve"> on the use of </w:t>
+      </w:r>
+      <w:r>
+        <w:t>Firebase A</w:t>
+      </w:r>
+      <w:r>
+        <w:t xml:space="preserve">uthentication, Firebase </w:t>
+      </w:r>
+      <w:r>
+        <w:t>S</w:t>
+      </w:r>
+      <w:r>
+        <w:t xml:space="preserve">torage and the Firebase </w:t>
+      </w:r>
+      <w:r>
+        <w:t>D</w:t>
+      </w:r>
+      <w:r>
+        <w:t xml:space="preserve">atabase known as Cloud </w:t>
       </w:r>
       <w:proofErr w:type="spellStart"/>
       <w:r>
@@ -42,10 +66,46 @@
     </w:p>
     <w:p>
       <w:r>
-        <w:t xml:space="preserve">The user opens the application on their android device it will prompt them for permission due to the location services this application requires. The user will then see a login and register screen, the user has the ability to log into the application and remain logged in using their google account. </w:t>
-      </w:r>
-      <w:r>
-        <w:t>If a user wants to register using an email address and password all they have to do is click sign in with email and follow the steps to creating a new account. Once through the authentication the user is then displayed a map, this map will include all the markers from other users. The user can now click on any of this marker to see what’s around them. If the user wishes to upload his/hers on sighting to the application, they can do so by clicking the add in the right-hand bottom of the screen. A dialog will appear and after upload has been clicked the marker will appear on the map.</w:t>
+        <w:t>The user opens the application on their android device it will prompt them for permission</w:t>
+      </w:r>
+      <w:r>
+        <w:t xml:space="preserve">s </w:t>
+      </w:r>
+      <w:r>
+        <w:t xml:space="preserve">due to the location services this application requires. The user will then see a login and register screen, the user has the ability to log into the application and remain logged in using their </w:t>
+      </w:r>
+      <w:r>
+        <w:t>G</w:t>
+      </w:r>
+      <w:r>
+        <w:t xml:space="preserve">oogle account. </w:t>
+      </w:r>
+      <w:r>
+        <w:t>If a user wants to register using an email address and password all they have to do is click sign in with email and follow the steps to creating a new account. Once through the authentication the user is then displayed a map, this map will include all the markers from other users. The user can now click on any of t</w:t>
+      </w:r>
+      <w:r>
+        <w:t>hese</w:t>
+      </w:r>
+      <w:r>
+        <w:t xml:space="preserve"> marker</w:t>
+      </w:r>
+      <w:r>
+        <w:t>s</w:t>
+      </w:r>
+      <w:r>
+        <w:t xml:space="preserve"> to see what’s around them. If the user wishes to upload his/</w:t>
+      </w:r>
+      <w:r>
+        <w:t>her</w:t>
+      </w:r>
+      <w:r>
+        <w:t xml:space="preserve"> sighting</w:t>
+      </w:r>
+      <w:r>
+        <w:t>s on</w:t>
+      </w:r>
+      <w:r>
+        <w:t xml:space="preserve"> to the application, they can do so by clicking the add in the right-hand bottom of the screen. A dialog will appear and after upload has been clicked the marker will appear on the map.</w:t>
       </w:r>
     </w:p>
     <w:p/>
@@ -64,13 +124,195 @@
     </w:p>
     <w:p/>
     <w:p>
+      <w:pPr>
+        <w:pStyle w:val="Heading1"/>
+      </w:pPr>
+      <w:r>
+        <w:t>Implementation</w:t>
+      </w:r>
+    </w:p>
+    <w:p>
+      <w:r>
+        <w:t>Before you can implement Firebase into your application you need to add it on to your Gradle Script file with their implementation code, I have 4 Firebase implementation code</w:t>
+      </w:r>
+      <w:r>
+        <w:t xml:space="preserve">s </w:t>
+      </w:r>
+      <w:r>
+        <w:t xml:space="preserve">in my file each code allowing the application to use more Firebase functionality. The </w:t>
+      </w:r>
+      <w:r>
+        <w:t>F</w:t>
+      </w:r>
+      <w:r>
+        <w:t xml:space="preserve">irebase </w:t>
+      </w:r>
+      <w:r>
+        <w:t>C</w:t>
+      </w:r>
+      <w:r>
+        <w:t>ore code allows your account to speak to your application. You will need a google-</w:t>
+      </w:r>
+      <w:proofErr w:type="spellStart"/>
+      <w:r>
+        <w:t>services.json</w:t>
+      </w:r>
+      <w:proofErr w:type="spellEnd"/>
+      <w:r>
+        <w:t xml:space="preserve"> file for this, firebase will ask you to add this into your configuration file. Once </w:t>
+      </w:r>
+      <w:r>
+        <w:t>F</w:t>
+      </w:r>
+      <w:r>
+        <w:t xml:space="preserve">irebase and your application are talking you can add the other functionality by adding their code into the script. So that our images can load in our marker information dialog boxes we need to use a tool called Picasso which allows the application to render image URL’s on the fly. Similar to what we used for our first assignment with API’s the </w:t>
+      </w:r>
+      <w:r>
+        <w:t xml:space="preserve">XML files </w:t>
+      </w:r>
+      <w:r>
+        <w:t>are placeholders and the data i</w:t>
+      </w:r>
+      <w:r>
+        <w:t>s</w:t>
+      </w:r>
+      <w:r>
+        <w:t xml:space="preserve"> the</w:t>
+      </w:r>
+      <w:r>
+        <w:t>n</w:t>
+      </w:r>
+      <w:r>
+        <w:t xml:space="preserve"> altered on the fly by Cloud </w:t>
+      </w:r>
+      <w:proofErr w:type="spellStart"/>
+      <w:r>
+        <w:t>Firestore</w:t>
+      </w:r>
+      <w:proofErr w:type="spellEnd"/>
+      <w:r>
+        <w:t>.</w:t>
+      </w:r>
+    </w:p>
+    <w:p/>
+    <w:p>
+      <w:pPr>
+        <w:pStyle w:val="Heading1"/>
+      </w:pPr>
+      <w:r>
+        <w:lastRenderedPageBreak/>
+        <w:t>User Experience</w:t>
+      </w:r>
+    </w:p>
+    <w:p>
+      <w:r>
+        <w:t xml:space="preserve">During the application build </w:t>
+      </w:r>
+      <w:r>
+        <w:t>process,</w:t>
+      </w:r>
+      <w:r>
+        <w:t xml:space="preserve"> I was constantly thinking of the user, by adding the Google Account </w:t>
+      </w:r>
+      <w:r>
+        <w:t>L</w:t>
+      </w:r>
+      <w:r>
+        <w:t xml:space="preserve">og </w:t>
+      </w:r>
+      <w:r>
+        <w:t>I</w:t>
+      </w:r>
+      <w:r>
+        <w:t>n</w:t>
+      </w:r>
+      <w:r>
+        <w:t xml:space="preserve"> function</w:t>
+      </w:r>
+      <w:r>
+        <w:t xml:space="preserve"> it makes it easier for users who have </w:t>
+      </w:r>
+      <w:r>
+        <w:t xml:space="preserve">their </w:t>
+      </w:r>
+      <w:r>
+        <w:t>G</w:t>
+      </w:r>
+      <w:r>
+        <w:t>oogle account on their device. I made</w:t>
+      </w:r>
+      <w:r>
+        <w:t xml:space="preserve"> the application </w:t>
+      </w:r>
+      <w:r>
+        <w:t>to</w:t>
+      </w:r>
+      <w:r>
+        <w:t xml:space="preserve"> the</w:t>
+      </w:r>
+      <w:r>
+        <w:t xml:space="preserve"> material design</w:t>
+      </w:r>
+      <w:r>
+        <w:t xml:space="preserve"> guidelines and</w:t>
+      </w:r>
+      <w:r>
+        <w:t xml:space="preserve"> everything you see is based off cards, this was the correct design for the user group this application was for, the users will be able to work out what the functions on the application d</w:t>
+      </w:r>
+      <w:r>
+        <w:t>o</w:t>
+      </w:r>
+      <w:r>
+        <w:t xml:space="preserve"> without very much knowledge of the application first</w:t>
+      </w:r>
+      <w:r>
+        <w:t>-</w:t>
+      </w:r>
+      <w:r>
+        <w:t xml:space="preserve">hand. </w:t>
+      </w:r>
+      <w:r>
+        <w:t xml:space="preserve">The map is always up to date with </w:t>
+      </w:r>
+      <w:r>
+        <w:t>G</w:t>
+      </w:r>
+      <w:r>
+        <w:t xml:space="preserve">oogle </w:t>
+      </w:r>
+      <w:r>
+        <w:t>M</w:t>
+      </w:r>
+      <w:r>
+        <w:t xml:space="preserve">aps API and will work in any country providing you have a data connection and location services enabled. </w:t>
+      </w:r>
+    </w:p>
+    <w:p/>
+    <w:p/>
+    <w:p/>
+    <w:p>
+      <w:pPr>
+        <w:pStyle w:val="Heading1"/>
+      </w:pPr>
+      <w:r>
+        <w:t>Conclusion</w:t>
+      </w:r>
+    </w:p>
+    <w:p>
+      <w:r>
+        <w:t xml:space="preserve">When the application is working with a good internet connection and accurate location services the user and other users will have a great user experience with minimal problems. However, when location services are disabled the pinpointing area of the application starts to degrade due to the phone’s location being mapped off masks. The application also fails to work in areas where a phone data connection is unavailable. If I was to recreate the application, I would force location services to improve all users experience on the app and I would allow the application to store a snapshot of the </w:t>
+      </w:r>
+      <w:r>
+        <w:t>user’s</w:t>
+      </w:r>
+      <w:r>
+        <w:t xml:space="preserve"> image and location to be uploaded when the user next connects to the internet. Therefore, you will not receive as many incorrect mappings.</w:t>
+      </w:r>
+    </w:p>
+    <w:p>
       <w:bookmarkStart w:id="0" w:name="_GoBack"/>
-      <w:r>
-        <w:t>Implementation</w:t>
-      </w:r>
       <w:bookmarkEnd w:id="0"/>
     </w:p>
-    <w:p/>
     <w:sectPr>
       <w:headerReference w:type="default" r:id="rId6"/>
       <w:pgSz w:w="11900" w:h="16840"/>

</xml_diff>